<commit_message>
did a small amount of writing
</commit_message>
<xml_diff>
--- a/Shifting Habitat Mosaics Working doc.docx
+++ b/Shifting Habitat Mosaics Working doc.docx
@@ -1,6 +1,6 @@
 
 <file path=word/document.xml><?xml version="1.0" encoding="utf-8"?>
-<w:document xmlns:wpc="http://schemas.microsoft.com/office/word/2010/wordprocessingCanvas" xmlns:cx="http://schemas.microsoft.com/office/drawing/2014/chartex" xmlns:cx1="http://schemas.microsoft.com/office/drawing/2015/9/8/chartex" xmlns:cx2="http://schemas.microsoft.com/office/drawing/2015/10/21/chartex" xmlns:cx3="http://schemas.microsoft.com/office/drawing/2016/5/9/chartex" xmlns:cx4="http://schemas.microsoft.com/office/drawing/2016/5/10/chartex" xmlns:cx5="http://schemas.microsoft.com/office/drawing/2016/5/11/chartex" xmlns:cx6="http://schemas.microsoft.com/office/drawing/2016/5/12/chartex" xmlns:cx7="http://schemas.microsoft.com/office/drawing/2016/5/13/chartex" xmlns:cx8="http://schemas.microsoft.com/office/drawing/2016/5/14/chartex" xmlns:mc="http://schemas.openxmlformats.org/markup-compatibility/2006" xmlns:aink="http://schemas.microsoft.com/office/drawing/2016/ink" xmlns:am3d="http://schemas.microsoft.com/office/drawing/2017/model3d" xmlns:o="urn:schemas-microsoft-com:office:office" xmlns:oel="http://schemas.microsoft.com/office/2019/extlst" xmlns:r="http://schemas.openxmlformats.org/officeDocument/2006/relationships" xmlns:m="http://schemas.openxmlformats.org/officeDocument/2006/math" xmlns:v="urn:schemas-microsoft-com:vml" xmlns:wp14="http://schemas.microsoft.com/office/word/2010/wordprocessingDrawing" xmlns:wp="http://schemas.openxmlformats.org/drawingml/2006/wordprocessingDrawing" xmlns:w10="urn:schemas-microsoft-com:office:word" xmlns:w="http://schemas.openxmlformats.org/wordprocessingml/2006/main" xmlns:w14="http://schemas.microsoft.com/office/word/2010/wordml" xmlns:w15="http://schemas.microsoft.com/office/word/2012/wordml" xmlns:w16cex="http://schemas.microsoft.com/office/word/2018/wordml/cex" xmlns:w16cid="http://schemas.microsoft.com/office/word/2016/wordml/cid" xmlns:w16="http://schemas.microsoft.com/office/word/2018/wordml" xmlns:w16sdtdh="http://schemas.microsoft.com/office/word/2020/wordml/sdtdatahash" xmlns:w16se="http://schemas.microsoft.com/office/word/2015/wordml/symex" xmlns:wpg="http://schemas.microsoft.com/office/word/2010/wordprocessingGroup" xmlns:wpi="http://schemas.microsoft.com/office/word/2010/wordprocessingInk" xmlns:wne="http://schemas.microsoft.com/office/word/2006/wordml" xmlns:wps="http://schemas.microsoft.com/office/word/2010/wordprocessingShape" mc:Ignorable="w14 w15 w16se w16cid w16 w16cex w16sdtdh wp14">
+<w:document xmlns:wpc="http://schemas.microsoft.com/office/word/2010/wordprocessingCanvas" xmlns:cx="http://schemas.microsoft.com/office/drawing/2014/chartex" xmlns:cx1="http://schemas.microsoft.com/office/drawing/2015/9/8/chartex" xmlns:cx2="http://schemas.microsoft.com/office/drawing/2015/10/21/chartex" xmlns:cx3="http://schemas.microsoft.com/office/drawing/2016/5/9/chartex" xmlns:cx4="http://schemas.microsoft.com/office/drawing/2016/5/10/chartex" xmlns:cx5="http://schemas.microsoft.com/office/drawing/2016/5/11/chartex" xmlns:cx6="http://schemas.microsoft.com/office/drawing/2016/5/12/chartex" xmlns:cx7="http://schemas.microsoft.com/office/drawing/2016/5/13/chartex" xmlns:cx8="http://schemas.microsoft.com/office/drawing/2016/5/14/chartex" xmlns:mc="http://schemas.openxmlformats.org/markup-compatibility/2006" xmlns:aink="http://schemas.microsoft.com/office/drawing/2016/ink" xmlns:am3d="http://schemas.microsoft.com/office/drawing/2017/model3d" xmlns:o="urn:schemas-microsoft-com:office:office" xmlns:oel="http://schemas.microsoft.com/office/2019/extlst" xmlns:r="http://schemas.openxmlformats.org/officeDocument/2006/relationships" xmlns:m="http://schemas.openxmlformats.org/officeDocument/2006/math" xmlns:v="urn:schemas-microsoft-com:vml" xmlns:wp14="http://schemas.microsoft.com/office/word/2010/wordprocessingDrawing" xmlns:wp="http://schemas.openxmlformats.org/drawingml/2006/wordprocessingDrawing" xmlns:w10="urn:schemas-microsoft-com:office:word" xmlns:w="http://schemas.openxmlformats.org/wordprocessingml/2006/main" xmlns:w14="http://schemas.microsoft.com/office/word/2010/wordml" xmlns:w15="http://schemas.microsoft.com/office/word/2012/wordml" xmlns:w16cex="http://schemas.microsoft.com/office/word/2018/wordml/cex" xmlns:w16cid="http://schemas.microsoft.com/office/word/2016/wordml/cid" xmlns:w16="http://schemas.microsoft.com/office/word/2018/wordml" xmlns:w16du="http://schemas.microsoft.com/office/word/2023/wordml/word16du" xmlns:w16sdtdh="http://schemas.microsoft.com/office/word/2020/wordml/sdtdatahash" xmlns:w16se="http://schemas.microsoft.com/office/word/2015/wordml/symex" xmlns:wpg="http://schemas.microsoft.com/office/word/2010/wordprocessingGroup" xmlns:wpi="http://schemas.microsoft.com/office/word/2010/wordprocessingInk" xmlns:wne="http://schemas.microsoft.com/office/word/2006/wordml" xmlns:wps="http://schemas.microsoft.com/office/word/2010/wordprocessingShape" mc:Ignorable="w14 w15 w16se w16cid w16 w16cex w16sdtdh w16du wp14">
   <w:body>
     <w:p>
       <w:pPr>
@@ -255,47 +255,15 @@
           <w:sz w:val="22"/>
           <w:szCs w:val="22"/>
         </w:rPr>
-        <w:t xml:space="preserve">. This has motivated increased interest in strategies to understand the degree of spatial diversity in these watersheds, which may provide insight into regional effects of climate on sub stocks or inform management strategies to maximize </w:t>
-      </w:r>
-      <w:r>
-        <w:rPr>
-          <w:rFonts w:ascii="Garamond" w:hAnsi="Garamond"/>
-          <w:sz w:val="22"/>
-          <w:szCs w:val="22"/>
-        </w:rPr>
-        <w:t xml:space="preserve">life history </w:t>
-      </w:r>
-      <w:r>
-        <w:rPr>
-          <w:rFonts w:ascii="Garamond" w:hAnsi="Garamond"/>
-          <w:sz w:val="22"/>
-          <w:szCs w:val="22"/>
-        </w:rPr>
-        <w:t>diversity</w:t>
-      </w:r>
-      <w:r>
-        <w:rPr>
-          <w:rFonts w:ascii="Garamond" w:hAnsi="Garamond"/>
-          <w:sz w:val="22"/>
-          <w:szCs w:val="22"/>
-        </w:rPr>
-        <w:t xml:space="preserve"> across space and time</w:t>
-      </w:r>
-      <w:r>
-        <w:rPr>
-          <w:rFonts w:ascii="Garamond" w:hAnsi="Garamond"/>
-          <w:sz w:val="22"/>
-          <w:szCs w:val="22"/>
-        </w:rPr>
-        <w:t xml:space="preserve">. In addition, identifying regions of the watershed which disproportionately contribute to overall run success over multiple years may aid in identifying tributaries or sub-basin regions to be prioritized for conservation purposes. </w:t>
-      </w:r>
-      <w:r>
-        <w:rPr>
-          <w:rFonts w:ascii="Garamond" w:hAnsi="Garamond"/>
-          <w:sz w:val="22"/>
-          <w:szCs w:val="22"/>
-        </w:rPr>
-        <w:t xml:space="preserve">In total, a better understanding of the spatial ecology of Chinook salmon in western Alaska may provide valuable insight into methods to best rebuild and conserve struggling stocks while maximizing population resilience to climate change by conserving life history diversity. </w:t>
+        <w:t xml:space="preserve">. This has motivated increased interest in strategies to understand the degree of spatial diversity in these watersheds, which may provide insight into regional effects of climate on sub stocks or inform management strategies to maximize life history diversity across space and time. In addition, identifying regions of the watershed which disproportionately contribute to overall run success over multiple years may aid in identifying tributaries or sub-basin regions to be prioritized for conservation purposes. In total, a better understanding of the spatial ecology of Chinook salmon in western Alaska may provide valuable insight into methods to best rebuild and conserve struggling stocks while maximizing population resilience to climate change </w:t>
+      </w:r>
+      <w:r>
+        <w:rPr>
+          <w:rFonts w:ascii="Garamond" w:hAnsi="Garamond"/>
+          <w:sz w:val="22"/>
+          <w:szCs w:val="22"/>
+        </w:rPr>
+        <w:t xml:space="preserve">through the conservation of life history diversity. </w:t>
       </w:r>
     </w:p>
     <w:p>
@@ -313,31 +281,181 @@
           <w:sz w:val="22"/>
           <w:szCs w:val="22"/>
         </w:rPr>
-        <w:t xml:space="preserve">Isotope ratios in the ear stones of fishes, or otoliths, have been used to reconstruct spatial </w:t>
-      </w:r>
-      <w:r>
-        <w:rPr>
-          <w:rFonts w:ascii="Garamond" w:hAnsi="Garamond"/>
-          <w:sz w:val="22"/>
-          <w:szCs w:val="22"/>
-        </w:rPr>
-        <w:t xml:space="preserve">patterns of natal origin locations for salmon returning to western Alaska watersheds </w:t>
-      </w:r>
-      <w:r>
-        <w:rPr>
-          <w:rFonts w:ascii="Garamond" w:hAnsi="Garamond"/>
-          <w:sz w:val="22"/>
-          <w:szCs w:val="22"/>
-        </w:rPr>
-        <w:t xml:space="preserve">(Brennan et al., 2017, 2019). </w:t>
-      </w:r>
-      <w:r>
-        <w:rPr>
-          <w:rFonts w:ascii="Garamond" w:hAnsi="Garamond"/>
-          <w:sz w:val="22"/>
-          <w:szCs w:val="22"/>
-        </w:rPr>
-        <w:t xml:space="preserve">This is accomplished by relating the isotope ratio (Sr87/86) found in the otolith to the same ratios found in the landscape, resulting in estimation of provenance to the tributary scale. At the population scale, this method can therefore be used to reconstruct the spatial distribution of tributaries of natal origin for fish returning </w:t>
+        <w:t xml:space="preserve">Isotope ratios in the ear stones of fishes, or otoliths, have been used to </w:t>
+      </w:r>
+      <w:r>
+        <w:rPr>
+          <w:rFonts w:ascii="Garamond" w:hAnsi="Garamond"/>
+          <w:sz w:val="22"/>
+          <w:szCs w:val="22"/>
+        </w:rPr>
+        <w:t xml:space="preserve">estimate the spatial distribution of provenance for salmon in western Alaska watersheds </w:t>
+      </w:r>
+      <w:r>
+        <w:rPr>
+          <w:rFonts w:ascii="Garamond" w:hAnsi="Garamond"/>
+          <w:sz w:val="22"/>
+          <w:szCs w:val="22"/>
+        </w:rPr>
+        <w:t>(Brennan et al., 2017, 2019)</w:t>
+      </w:r>
+      <w:r>
+        <w:rPr>
+          <w:rFonts w:ascii="Garamond" w:hAnsi="Garamond"/>
+          <w:sz w:val="22"/>
+          <w:szCs w:val="22"/>
+        </w:rPr>
+        <w:t>. Otoliths, which grow continuously and sequentially over the individual’s lifetime, record elemental and isotopic signatures into a metabolically inert calcium carbonate structure. As a result, th</w:t>
+      </w:r>
+    </w:p>
+    <w:p>
+      <w:pPr>
+        <w:ind w:firstLine="360"/>
+        <w:rPr>
+          <w:rFonts w:ascii="Garamond" w:hAnsi="Garamond"/>
+          <w:sz w:val="22"/>
+          <w:szCs w:val="22"/>
+        </w:rPr>
+      </w:pPr>
+    </w:p>
+    <w:p>
+      <w:pPr>
+        <w:ind w:firstLine="360"/>
+        <w:rPr>
+          <w:rFonts w:ascii="Garamond" w:hAnsi="Garamond"/>
+          <w:sz w:val="22"/>
+          <w:szCs w:val="22"/>
+        </w:rPr>
+      </w:pPr>
+    </w:p>
+    <w:p>
+      <w:pPr>
+        <w:ind w:firstLine="360"/>
+        <w:rPr>
+          <w:rFonts w:ascii="Garamond" w:hAnsi="Garamond"/>
+          <w:sz w:val="22"/>
+          <w:szCs w:val="22"/>
+        </w:rPr>
+      </w:pPr>
+    </w:p>
+    <w:p>
+      <w:pPr>
+        <w:ind w:firstLine="360"/>
+        <w:rPr>
+          <w:rFonts w:ascii="Garamond" w:hAnsi="Garamond"/>
+          <w:sz w:val="22"/>
+          <w:szCs w:val="22"/>
+        </w:rPr>
+      </w:pPr>
+      <w:r>
+        <w:rPr>
+          <w:rFonts w:ascii="Garamond" w:hAnsi="Garamond"/>
+          <w:sz w:val="22"/>
+          <w:szCs w:val="22"/>
+        </w:rPr>
+        <w:t xml:space="preserve">The isotope ratio of Strontium (Sr87/Sr87) is heterogeneously distributed across geologically diverse landscapes and faithfully incorporated into the otolith. </w:t>
+      </w:r>
+    </w:p>
+    <w:p>
+      <w:pPr>
+        <w:ind w:firstLine="360"/>
+        <w:rPr>
+          <w:rFonts w:ascii="Garamond" w:hAnsi="Garamond"/>
+          <w:sz w:val="22"/>
+          <w:szCs w:val="22"/>
+        </w:rPr>
+      </w:pPr>
+    </w:p>
+    <w:p>
+      <w:pPr>
+        <w:ind w:firstLine="360"/>
+        <w:rPr>
+          <w:rFonts w:ascii="Garamond" w:hAnsi="Garamond"/>
+          <w:sz w:val="22"/>
+          <w:szCs w:val="22"/>
+        </w:rPr>
+      </w:pPr>
+      <w:r>
+        <w:rPr>
+          <w:rFonts w:ascii="Garamond" w:hAnsi="Garamond"/>
+          <w:sz w:val="22"/>
+          <w:szCs w:val="22"/>
+        </w:rPr>
+        <w:t xml:space="preserve">Sr8786 ratios measured in the portion of the otolith which corresponds to the freshwater rearing period of the fish can therefore be directly related to ratios which are empirically measured or modeled across the landscape </w:t>
+      </w:r>
+    </w:p>
+    <w:p>
+      <w:pPr>
+        <w:ind w:firstLine="360"/>
+        <w:rPr>
+          <w:rFonts w:ascii="Garamond" w:hAnsi="Garamond"/>
+          <w:sz w:val="22"/>
+          <w:szCs w:val="22"/>
+        </w:rPr>
+      </w:pPr>
+    </w:p>
+    <w:p>
+      <w:pPr>
+        <w:ind w:firstLine="360"/>
+        <w:rPr>
+          <w:rFonts w:ascii="Garamond" w:hAnsi="Garamond"/>
+          <w:sz w:val="22"/>
+          <w:szCs w:val="22"/>
+        </w:rPr>
+      </w:pPr>
+    </w:p>
+    <w:p>
+      <w:pPr>
+        <w:ind w:firstLine="360"/>
+        <w:rPr>
+          <w:rFonts w:ascii="Garamond" w:hAnsi="Garamond"/>
+          <w:sz w:val="22"/>
+          <w:szCs w:val="22"/>
+        </w:rPr>
+      </w:pPr>
+    </w:p>
+    <w:p>
+      <w:pPr>
+        <w:ind w:firstLine="360"/>
+        <w:rPr>
+          <w:rFonts w:ascii="Garamond" w:hAnsi="Garamond"/>
+          <w:sz w:val="22"/>
+          <w:szCs w:val="22"/>
+        </w:rPr>
+      </w:pPr>
+    </w:p>
+    <w:p>
+      <w:pPr>
+        <w:ind w:firstLine="360"/>
+        <w:rPr>
+          <w:rFonts w:ascii="Garamond" w:hAnsi="Garamond"/>
+          <w:sz w:val="22"/>
+          <w:szCs w:val="22"/>
+        </w:rPr>
+      </w:pPr>
+      <w:r>
+        <w:rPr>
+          <w:rFonts w:ascii="Garamond" w:hAnsi="Garamond"/>
+          <w:sz w:val="22"/>
+          <w:szCs w:val="22"/>
+        </w:rPr>
+        <w:t xml:space="preserve">This is accomplished by relating the isotope ratio (Sr87/86) found in the otolith to the same ratios found in the landscape, resulting in estimation of provenance to the tributary scale. At the population scale, this method can therefore be used to reconstruct the spatial distribution natal </w:t>
+      </w:r>
+      <w:r>
+        <w:rPr>
+          <w:rFonts w:ascii="Garamond" w:hAnsi="Garamond"/>
+          <w:sz w:val="22"/>
+          <w:szCs w:val="22"/>
+        </w:rPr>
+        <w:t>rearing habitat</w:t>
+      </w:r>
+      <w:r>
+        <w:rPr>
+          <w:rFonts w:ascii="Garamond" w:hAnsi="Garamond"/>
+          <w:sz w:val="22"/>
+          <w:szCs w:val="22"/>
+        </w:rPr>
+        <w:t xml:space="preserve"> for fish returning </w:t>
       </w:r>
       <w:proofErr w:type="gramStart"/>
       <w:r>
@@ -406,6 +524,7 @@
           <w:sz w:val="22"/>
           <w:szCs w:val="22"/>
         </w:rPr>
+        <w:lastRenderedPageBreak/>
         <w:t xml:space="preserve">However, these ecosystem patterns have </w:t>
       </w:r>
       <w:r>
@@ -479,7 +598,7 @@
 </file>
 
 <file path=word/styles.xml><?xml version="1.0" encoding="utf-8"?>
-<w:styles xmlns:mc="http://schemas.openxmlformats.org/markup-compatibility/2006" xmlns:r="http://schemas.openxmlformats.org/officeDocument/2006/relationships" xmlns:w="http://schemas.openxmlformats.org/wordprocessingml/2006/main" xmlns:w14="http://schemas.microsoft.com/office/word/2010/wordml" xmlns:w15="http://schemas.microsoft.com/office/word/2012/wordml" xmlns:w16cex="http://schemas.microsoft.com/office/word/2018/wordml/cex" xmlns:w16cid="http://schemas.microsoft.com/office/word/2016/wordml/cid" xmlns:w16="http://schemas.microsoft.com/office/word/2018/wordml" xmlns:w16sdtdh="http://schemas.microsoft.com/office/word/2020/wordml/sdtdatahash" xmlns:w16se="http://schemas.microsoft.com/office/word/2015/wordml/symex" mc:Ignorable="w14 w15 w16se w16cid w16 w16cex w16sdtdh">
+<w:styles xmlns:mc="http://schemas.openxmlformats.org/markup-compatibility/2006" xmlns:r="http://schemas.openxmlformats.org/officeDocument/2006/relationships" xmlns:w="http://schemas.openxmlformats.org/wordprocessingml/2006/main" xmlns:w14="http://schemas.microsoft.com/office/word/2010/wordml" xmlns:w15="http://schemas.microsoft.com/office/word/2012/wordml" xmlns:w16cex="http://schemas.microsoft.com/office/word/2018/wordml/cex" xmlns:w16cid="http://schemas.microsoft.com/office/word/2016/wordml/cid" xmlns:w16="http://schemas.microsoft.com/office/word/2018/wordml" xmlns:w16du="http://schemas.microsoft.com/office/word/2023/wordml/word16du" xmlns:w16sdtdh="http://schemas.microsoft.com/office/word/2020/wordml/sdtdatahash" xmlns:w16se="http://schemas.microsoft.com/office/word/2015/wordml/symex" mc:Ignorable="w14 w15 w16se w16cid w16 w16cex w16sdtdh w16du">
   <w:docDefaults>
     <w:rPrDefault>
       <w:rPr>

</xml_diff>

<commit_message>
added to intro, to be used in the proposal report
</commit_message>
<xml_diff>
--- a/Shifting Habitat Mosaics Working doc.docx
+++ b/Shifting Habitat Mosaics Working doc.docx
@@ -305,7 +305,107 @@
           <w:sz w:val="22"/>
           <w:szCs w:val="22"/>
         </w:rPr>
-        <w:t>. Otoliths, which grow continuously and sequentially over the individual’s lifetime, record elemental and isotopic signatures into a metabolically inert calcium carbonate structure. As a result, th</w:t>
+        <w:t>. Otoliths, which grow continuously and sequentially over the individual’s lifetime,</w:t>
+      </w:r>
+      <w:r>
+        <w:rPr>
+          <w:rFonts w:ascii="Garamond" w:hAnsi="Garamond"/>
+          <w:sz w:val="22"/>
+          <w:szCs w:val="22"/>
+        </w:rPr>
+        <w:t xml:space="preserve"> faithfully</w:t>
+      </w:r>
+      <w:r>
+        <w:rPr>
+          <w:rFonts w:ascii="Garamond" w:hAnsi="Garamond"/>
+          <w:sz w:val="22"/>
+          <w:szCs w:val="22"/>
+        </w:rPr>
+        <w:t xml:space="preserve"> record elemental and isotopic signatures into a metabolically inert calcium carbonate structure. </w:t>
+      </w:r>
+      <w:r>
+        <w:rPr>
+          <w:rFonts w:ascii="Garamond" w:hAnsi="Garamond"/>
+          <w:sz w:val="22"/>
+          <w:szCs w:val="22"/>
+        </w:rPr>
+        <w:t xml:space="preserve">As a result, these structures act as a time capsule of environmental and life history characteristics of discrete points in the individual’s life. One such signature is the relative ratio of Sr87/Sr86, which varies naturally across the landscape </w:t>
+      </w:r>
+      <w:r>
+        <w:rPr>
+          <w:rFonts w:ascii="Garamond" w:hAnsi="Garamond"/>
+          <w:sz w:val="22"/>
+          <w:szCs w:val="22"/>
+        </w:rPr>
+        <w:t>because of</w:t>
+      </w:r>
+      <w:r>
+        <w:rPr>
+          <w:rFonts w:ascii="Garamond" w:hAnsi="Garamond"/>
+          <w:sz w:val="22"/>
+          <w:szCs w:val="22"/>
+        </w:rPr>
+        <w:t xml:space="preserve"> geological diversity, has shown to be temporally stable, and is not biologically fractionated as it is incorporated into the otolith. </w:t>
+      </w:r>
+      <w:r>
+        <w:rPr>
+          <w:rFonts w:ascii="Garamond" w:hAnsi="Garamond"/>
+          <w:sz w:val="22"/>
+          <w:szCs w:val="22"/>
+        </w:rPr>
+        <w:t xml:space="preserve">For geologically diverse landscapes such as those in portions of Alaska, the isotope ratio found in the otolith can therefore be used to posthumously estimate a geographic location of provenance for returning salmon caught in the downstream fishery. At the population scale, this method can </w:t>
+      </w:r>
+      <w:proofErr w:type="spellStart"/>
+      <w:r>
+        <w:rPr>
+          <w:rFonts w:ascii="Garamond" w:hAnsi="Garamond"/>
+          <w:sz w:val="22"/>
+          <w:szCs w:val="22"/>
+        </w:rPr>
+        <w:t>can</w:t>
+      </w:r>
+      <w:proofErr w:type="spellEnd"/>
+      <w:r>
+        <w:rPr>
+          <w:rFonts w:ascii="Garamond" w:hAnsi="Garamond"/>
+          <w:sz w:val="22"/>
+          <w:szCs w:val="22"/>
+        </w:rPr>
+        <w:t xml:space="preserve"> therefore be used to reconstruct the spatial distribution natal </w:t>
+      </w:r>
+      <w:r>
+        <w:rPr>
+          <w:rFonts w:ascii="Garamond" w:hAnsi="Garamond"/>
+          <w:sz w:val="22"/>
+          <w:szCs w:val="22"/>
+        </w:rPr>
+        <w:t>rearing habitat</w:t>
+      </w:r>
+      <w:r>
+        <w:rPr>
+          <w:rFonts w:ascii="Garamond" w:hAnsi="Garamond"/>
+          <w:sz w:val="22"/>
+          <w:szCs w:val="22"/>
+        </w:rPr>
+        <w:t xml:space="preserve"> for fish returning </w:t>
+      </w:r>
+      <w:proofErr w:type="gramStart"/>
+      <w:r>
+        <w:rPr>
+          <w:rFonts w:ascii="Garamond" w:hAnsi="Garamond"/>
+          <w:sz w:val="22"/>
+          <w:szCs w:val="22"/>
+        </w:rPr>
+        <w:t>in a given year</w:t>
+      </w:r>
+      <w:proofErr w:type="gramEnd"/>
+      <w:r>
+        <w:rPr>
+          <w:rFonts w:ascii="Garamond" w:hAnsi="Garamond"/>
+          <w:sz w:val="22"/>
+          <w:szCs w:val="22"/>
+        </w:rPr>
+        <w:t xml:space="preserve">. </w:t>
       </w:r>
     </w:p>
     <w:p>
@@ -317,156 +417,97 @@
           <w:szCs w:val="22"/>
         </w:rPr>
       </w:pPr>
-    </w:p>
-    <w:p>
-      <w:pPr>
-        <w:ind w:firstLine="360"/>
-        <w:rPr>
-          <w:rFonts w:ascii="Garamond" w:hAnsi="Garamond"/>
-          <w:sz w:val="22"/>
-          <w:szCs w:val="22"/>
-        </w:rPr>
-      </w:pPr>
-    </w:p>
-    <w:p>
-      <w:pPr>
-        <w:ind w:firstLine="360"/>
-        <w:rPr>
-          <w:rFonts w:ascii="Garamond" w:hAnsi="Garamond"/>
-          <w:sz w:val="22"/>
-          <w:szCs w:val="22"/>
-        </w:rPr>
-      </w:pPr>
-    </w:p>
-    <w:p>
-      <w:pPr>
-        <w:ind w:firstLine="360"/>
-        <w:rPr>
-          <w:rFonts w:ascii="Garamond" w:hAnsi="Garamond"/>
-          <w:sz w:val="22"/>
-          <w:szCs w:val="22"/>
-        </w:rPr>
-      </w:pPr>
-      <w:r>
-        <w:rPr>
-          <w:rFonts w:ascii="Garamond" w:hAnsi="Garamond"/>
-          <w:sz w:val="22"/>
-          <w:szCs w:val="22"/>
-        </w:rPr>
-        <w:t xml:space="preserve">The isotope ratio of Strontium (Sr87/Sr87) is heterogeneously distributed across geologically diverse landscapes and faithfully incorporated into the otolith. </w:t>
-      </w:r>
-    </w:p>
-    <w:p>
-      <w:pPr>
-        <w:ind w:firstLine="360"/>
-        <w:rPr>
-          <w:rFonts w:ascii="Garamond" w:hAnsi="Garamond"/>
-          <w:sz w:val="22"/>
-          <w:szCs w:val="22"/>
-        </w:rPr>
-      </w:pPr>
-    </w:p>
-    <w:p>
-      <w:pPr>
-        <w:ind w:firstLine="360"/>
-        <w:rPr>
-          <w:rFonts w:ascii="Garamond" w:hAnsi="Garamond"/>
-          <w:sz w:val="22"/>
-          <w:szCs w:val="22"/>
-        </w:rPr>
-      </w:pPr>
-      <w:r>
-        <w:rPr>
-          <w:rFonts w:ascii="Garamond" w:hAnsi="Garamond"/>
-          <w:sz w:val="22"/>
-          <w:szCs w:val="22"/>
-        </w:rPr>
-        <w:t xml:space="preserve">Sr8786 ratios measured in the portion of the otolith which corresponds to the freshwater rearing period of the fish can therefore be directly related to ratios which are empirically measured or modeled across the landscape </w:t>
-      </w:r>
-    </w:p>
-    <w:p>
-      <w:pPr>
-        <w:ind w:firstLine="360"/>
-        <w:rPr>
-          <w:rFonts w:ascii="Garamond" w:hAnsi="Garamond"/>
-          <w:sz w:val="22"/>
-          <w:szCs w:val="22"/>
-        </w:rPr>
-      </w:pPr>
-    </w:p>
-    <w:p>
-      <w:pPr>
-        <w:ind w:firstLine="360"/>
-        <w:rPr>
-          <w:rFonts w:ascii="Garamond" w:hAnsi="Garamond"/>
-          <w:sz w:val="22"/>
-          <w:szCs w:val="22"/>
-        </w:rPr>
-      </w:pPr>
-    </w:p>
-    <w:p>
-      <w:pPr>
-        <w:ind w:firstLine="360"/>
-        <w:rPr>
-          <w:rFonts w:ascii="Garamond" w:hAnsi="Garamond"/>
-          <w:sz w:val="22"/>
-          <w:szCs w:val="22"/>
-        </w:rPr>
-      </w:pPr>
-    </w:p>
-    <w:p>
-      <w:pPr>
-        <w:ind w:firstLine="360"/>
-        <w:rPr>
-          <w:rFonts w:ascii="Garamond" w:hAnsi="Garamond"/>
-          <w:sz w:val="22"/>
-          <w:szCs w:val="22"/>
-        </w:rPr>
-      </w:pPr>
-    </w:p>
-    <w:p>
-      <w:pPr>
-        <w:ind w:firstLine="360"/>
-        <w:rPr>
-          <w:rFonts w:ascii="Garamond" w:hAnsi="Garamond"/>
-          <w:sz w:val="22"/>
-          <w:szCs w:val="22"/>
-        </w:rPr>
-      </w:pPr>
-      <w:r>
-        <w:rPr>
-          <w:rFonts w:ascii="Garamond" w:hAnsi="Garamond"/>
-          <w:sz w:val="22"/>
-          <w:szCs w:val="22"/>
-        </w:rPr>
-        <w:t xml:space="preserve">This is accomplished by relating the isotope ratio (Sr87/86) found in the otolith to the same ratios found in the landscape, resulting in estimation of provenance to the tributary scale. At the population scale, this method can therefore be used to reconstruct the spatial distribution natal </w:t>
-      </w:r>
-      <w:r>
-        <w:rPr>
-          <w:rFonts w:ascii="Garamond" w:hAnsi="Garamond"/>
-          <w:sz w:val="22"/>
-          <w:szCs w:val="22"/>
-        </w:rPr>
-        <w:t>rearing habitat</w:t>
-      </w:r>
-      <w:r>
-        <w:rPr>
-          <w:rFonts w:ascii="Garamond" w:hAnsi="Garamond"/>
-          <w:sz w:val="22"/>
-          <w:szCs w:val="22"/>
-        </w:rPr>
-        <w:t xml:space="preserve"> for fish returning </w:t>
-      </w:r>
-      <w:proofErr w:type="gramStart"/>
-      <w:r>
-        <w:rPr>
-          <w:rFonts w:ascii="Garamond" w:hAnsi="Garamond"/>
-          <w:sz w:val="22"/>
-          <w:szCs w:val="22"/>
-        </w:rPr>
-        <w:t>in a given year</w:t>
-      </w:r>
-      <w:proofErr w:type="gramEnd"/>
+      <w:r>
+        <w:rPr>
+          <w:rFonts w:ascii="Garamond" w:hAnsi="Garamond"/>
+          <w:sz w:val="22"/>
+          <w:szCs w:val="22"/>
+        </w:rPr>
+        <w:t>T</w:t>
+      </w:r>
+      <w:r>
+        <w:rPr>
+          <w:rFonts w:ascii="Garamond" w:hAnsi="Garamond"/>
+          <w:sz w:val="22"/>
+          <w:szCs w:val="22"/>
+        </w:rPr>
+        <w:t xml:space="preserve">hese reconstructions have </w:t>
+      </w:r>
+      <w:r>
+        <w:rPr>
+          <w:rFonts w:ascii="Garamond" w:hAnsi="Garamond"/>
+          <w:sz w:val="22"/>
+          <w:szCs w:val="22"/>
+        </w:rPr>
+        <w:t xml:space="preserve">been used to </w:t>
+      </w:r>
+      <w:r>
+        <w:rPr>
+          <w:rFonts w:ascii="Garamond" w:hAnsi="Garamond"/>
+          <w:sz w:val="22"/>
+          <w:szCs w:val="22"/>
+        </w:rPr>
+        <w:t>demonstrate</w:t>
+      </w:r>
+      <w:r>
+        <w:rPr>
+          <w:rFonts w:ascii="Garamond" w:hAnsi="Garamond"/>
+          <w:sz w:val="22"/>
+          <w:szCs w:val="22"/>
+        </w:rPr>
+        <w:t xml:space="preserve"> the </w:t>
+      </w:r>
+      <w:r>
+        <w:rPr>
+          <w:rFonts w:ascii="Garamond" w:hAnsi="Garamond"/>
+          <w:sz w:val="22"/>
+          <w:szCs w:val="22"/>
+        </w:rPr>
+        <w:t>highly dynamic patterns of</w:t>
+      </w:r>
+      <w:r>
+        <w:rPr>
+          <w:rFonts w:ascii="Garamond" w:hAnsi="Garamond"/>
+          <w:sz w:val="22"/>
+          <w:szCs w:val="22"/>
+        </w:rPr>
+        <w:t xml:space="preserve"> salmon</w:t>
+      </w:r>
+      <w:r>
+        <w:rPr>
+          <w:rFonts w:ascii="Garamond" w:hAnsi="Garamond"/>
+          <w:sz w:val="22"/>
+          <w:szCs w:val="22"/>
+        </w:rPr>
+        <w:t xml:space="preserve"> production over space and time, </w:t>
+      </w:r>
+      <w:r>
+        <w:rPr>
+          <w:rFonts w:ascii="Garamond" w:hAnsi="Garamond"/>
+          <w:color w:val="222222"/>
+          <w:sz w:val="22"/>
+          <w:szCs w:val="22"/>
+        </w:rPr>
+        <w:t xml:space="preserve">elucidating the scales at which the portfolio effect can contribute to stability in stock productivity </w:t>
+      </w:r>
+      <w:r>
+        <w:rPr>
+          <w:rFonts w:ascii="Garamond" w:hAnsi="Garamond"/>
+          <w:color w:val="222222"/>
+          <w:sz w:val="22"/>
+          <w:szCs w:val="22"/>
+        </w:rPr>
+        <w:t xml:space="preserve">through a shifting habitat mosaics of salmon production </w:t>
+      </w:r>
+      <w:r>
+        <w:rPr>
+          <w:rFonts w:ascii="Garamond" w:hAnsi="Garamond"/>
+          <w:color w:val="222222"/>
+          <w:sz w:val="22"/>
+          <w:szCs w:val="22"/>
+        </w:rPr>
+        <w:t>(Brennan et a., 2019)</w:t>
+      </w:r>
       <w:r>
         <w:rPr>
           <w:rFonts w:ascii="Garamond" w:hAnsi="Garamond"/>
@@ -481,50 +522,6 @@
           <w:sz w:val="22"/>
           <w:szCs w:val="22"/>
         </w:rPr>
-        <w:t xml:space="preserve">In other systems, these reconstructions have demonstrated highly dynamic patterns of production over space and time, </w:t>
-      </w:r>
-      <w:r>
-        <w:rPr>
-          <w:rFonts w:ascii="Garamond" w:hAnsi="Garamond"/>
-          <w:color w:val="222222"/>
-          <w:sz w:val="22"/>
-          <w:szCs w:val="22"/>
-        </w:rPr>
-        <w:t xml:space="preserve">elucidating the scales at which the portfolio effect can contribute to stability in stock productivity </w:t>
-      </w:r>
-      <w:r>
-        <w:rPr>
-          <w:rFonts w:ascii="Garamond" w:hAnsi="Garamond"/>
-          <w:color w:val="222222"/>
-          <w:sz w:val="22"/>
-          <w:szCs w:val="22"/>
-        </w:rPr>
-        <w:t xml:space="preserve">through a shifting habitat mosaics of salmon production </w:t>
-      </w:r>
-      <w:r>
-        <w:rPr>
-          <w:rFonts w:ascii="Garamond" w:hAnsi="Garamond"/>
-          <w:color w:val="222222"/>
-          <w:sz w:val="22"/>
-          <w:szCs w:val="22"/>
-        </w:rPr>
-        <w:t>(Brennan et a., 2019)</w:t>
-      </w:r>
-      <w:r>
-        <w:rPr>
-          <w:rFonts w:ascii="Garamond" w:hAnsi="Garamond"/>
-          <w:sz w:val="22"/>
-          <w:szCs w:val="22"/>
-        </w:rPr>
-        <w:t xml:space="preserve">. </w:t>
-      </w:r>
-      <w:r>
-        <w:rPr>
-          <w:rFonts w:ascii="Garamond" w:hAnsi="Garamond"/>
-          <w:sz w:val="22"/>
-          <w:szCs w:val="22"/>
-        </w:rPr>
-        <w:lastRenderedPageBreak/>
         <w:t xml:space="preserve">However, these ecosystem patterns have </w:t>
       </w:r>
       <w:r>

</xml_diff>